<commit_message>
modals, pesquisa e calibres
</commit_message>
<xml_diff>
--- a/storage/laudos/Laudo 12313131.docx
+++ b/storage/laudos/Laudo 12313131.docx
@@ -14,7 +14,7 @@
           <w:b w:val="1"/>
           <w:bCs w:val="1"/>
         </w:rPr>
-        <w:t xml:space="preserve">LAUDO DE EXAME DE ARMAS DE FOGO</w:t>
+        <w:t xml:space="preserve">LAUDO DE EXAME DE ARMA DE FOGO</w:t>
       </w:r>
     </w:p>
     <w:p>
@@ -89,7 +89,7 @@
           <w:b w:val="0"/>
           <w:bCs w:val="0"/>
         </w:rPr>
-        <w:t xml:space="preserve">, para proceder ao exame nas armas de fogo abaixo descritas, a fim de ser atendida uma solicitação contida no Ofício nº. </w:t>
+        <w:t xml:space="preserve">, para proceder ao exame na arma de fogo abaixo descrita, a fim de ser atendida uma solicitação contida no Ofício nº. </w:t>
       </w:r>
       <w:r>
         <w:rPr>
@@ -119,7 +119,7 @@
           <w:b w:val="1"/>
           <w:bCs w:val="1"/>
         </w:rPr>
-        <w:t xml:space="preserve">Delegacia de Polícia de Almirante Tamandaré</w:t>
+        <w:t xml:space="preserve">Delegacia de Polícia de Guarapuava</w:t>
       </w:r>
       <w:r>
         <w:rPr>
@@ -174,17 +174,17 @@
           <w:b w:val="1"/>
           <w:bCs w:val="1"/>
         </w:rPr>
-        <w:t xml:space="preserve">1- Espingarda Artesanal: </w:t>
-      </w:r>
-      <w:r>
-        <w:rPr>
-          <w:rFonts w:ascii="Arial" w:hAnsi="Arial" w:eastAsia="Arial" w:cs="Arial"/>
-          <w:sz w:val="24"/>
-          <w:szCs w:val="24"/>
-          <w:b w:val="0"/>
-          <w:bCs w:val="0"/>
-        </w:rPr>
-        <w:t xml:space="preserve">Trata-se de uma espingarda artesanal de tiro unitário simples, sem marca aparente, sem número de série, de calibre nominal 28GA, com sistema de carregamento tipo antecarga, com coronha e fuste inteiriços em madeira, em regular estado de conservação. Suas medidas são: comprimento total: 2,222m e o cano mede 3,333m.</w:t>
+        <w:t xml:space="preserve">1- Revólver calibre nominal .22 Curto: </w:t>
+      </w:r>
+      <w:r>
+        <w:rPr>
+          <w:rFonts w:ascii="Arial" w:hAnsi="Arial" w:eastAsia="Arial" w:cs="Arial"/>
+          <w:sz w:val="24"/>
+          <w:szCs w:val="24"/>
+          <w:b w:val="0"/>
+          <w:bCs w:val="0"/>
+        </w:rPr>
+        <w:t xml:space="preserve">Trata-se de um revólver, de marca "Bersa", modelo 12345679, fabricação argentina, calibre nominal .22 Curto, com número de série "123456789", numeração de montagem 123456789, possui tambor reversível para esquerda, com capacidade para seis cartuchos e sistema de percussão direta. Desprovido de acabamento e encontra-se em regular estado de conservação, apresentando as seguintes medidas: - comprimento total: 1,111 m; altura: 2,222m; o cano mede: 3,333m de comprimento e apresenta internamente três raias dextrógiras em regular estado de conservação.</w:t>
       </w:r>
     </w:p>
     <w:p>
@@ -215,7 +215,7 @@
           <w:b w:val="1"/>
           <w:bCs w:val="1"/>
         </w:rPr>
-        <w:t xml:space="preserve">Observação: A espingarda acima descrita acompanha o presente trabalho devidamente identificada com o lacre nº 3321323.</w:t>
+        <w:t xml:space="preserve">Observação: O revólver acima descrito acompanha o presente trabalho devidamente identificado com o lacre nº 2.</w:t>
       </w:r>
     </w:p>
     <w:p/>
@@ -230,131 +230,6 @@
         <w:t xml:space="preserve">Ocorreu um erro com a imagem.</w:t>
       </w:r>
     </w:p>
-    <w:p>
-      <w:pPr/>
-      <w:r>
-        <w:rPr>
-          <w:color w:val="FF0000"/>
-          <w:sz w:val="28"/>
-          <w:szCs w:val="28"/>
-        </w:rPr>
-        <w:t xml:space="preserve">Ocorreu um erro com a imagem.</w:t>
-      </w:r>
-    </w:p>
-    <w:p>
-      <w:pPr>
-        <w:pStyle w:val="justify"/>
-      </w:pPr>
-      <w:r>
-        <w:rPr>
-          <w:rFonts w:ascii="Arial" w:hAnsi="Arial" w:eastAsia="Arial" w:cs="Arial"/>
-          <w:sz w:val="24"/>
-          <w:szCs w:val="24"/>
-          <w:b w:val="1"/>
-          <w:bCs w:val="1"/>
-        </w:rPr>
-        <w:t xml:space="preserve">2- Garrucha Marca "Bersa" calibre .22LR: </w:t>
-      </w:r>
-      <w:r>
-        <w:rPr>
-          <w:rFonts w:ascii="Arial" w:hAnsi="Arial" w:eastAsia="Arial" w:cs="Arial"/>
-          <w:sz w:val="24"/>
-          <w:szCs w:val="24"/>
-          <w:b w:val="0"/>
-          <w:bCs w:val="0"/>
-        </w:rPr>
-        <w:t xml:space="preserve">Trata-se de uma garrucha  e carregador , marca "Bersa" , fabricação austriaca, calibre nominal .22LR, sem número de série aparente , com sistema de carregamento tipo , sistema de percussão direta, um cano e sistema de engatilhamento . Desprovido de acabamento, apresenta coronha e fuste em , chave de abertura localizada na região anterior ao guarda-mato e encontra-se em bom estado de conservação. Suas medidas são: comprimento total: 2,222m e o cano mede 3,333m.</w:t>
-      </w:r>
-    </w:p>
-    <w:p>
-      <w:pPr>
-        <w:pStyle w:val="justify"/>
-      </w:pPr>
-      <w:r>
-        <w:rPr>
-          <w:rFonts w:ascii="Arial" w:hAnsi="Arial" w:eastAsia="Arial" w:cs="Arial"/>
-          <w:sz w:val="24"/>
-          <w:szCs w:val="24"/>
-          <w:b w:val="0"/>
-          <w:bCs w:val="0"/>
-          <w:u w:val="single"/>
-        </w:rPr>
-        <w:t xml:space="preserve">Submetida esta arma de fogo a prova de disparo foi observado o funcionamento normal dos seus mecanismos, estando a mesma eficiente para a realização de tiros.</w:t>
-      </w:r>
-    </w:p>
-    <w:p>
-      <w:pPr>
-        <w:pStyle w:val="justify"/>
-      </w:pPr>
-      <w:r>
-        <w:rPr>
-          <w:rFonts w:ascii="Arial" w:hAnsi="Arial" w:eastAsia="Arial" w:cs="Arial"/>
-          <w:sz w:val="24"/>
-          <w:szCs w:val="24"/>
-          <w:b w:val="1"/>
-          <w:bCs w:val="1"/>
-        </w:rPr>
-        <w:t xml:space="preserve">Observação: A espingarda acima descrita acompanha o presente trabalho devidamente identificada com o lacre nº 213132.</w:t>
-      </w:r>
-    </w:p>
-    <w:p/>
-    <w:p>
-      <w:pPr>
-        <w:pStyle w:val="justify"/>
-      </w:pPr>
-      <w:r>
-        <w:rPr>
-          <w:rFonts w:ascii="Arial" w:hAnsi="Arial" w:eastAsia="Arial" w:cs="Arial"/>
-          <w:sz w:val="24"/>
-          <w:szCs w:val="24"/>
-          <w:b w:val="1"/>
-          <w:bCs w:val="1"/>
-        </w:rPr>
-        <w:t xml:space="preserve">3- Revólver calibre nominal .22 Curto: </w:t>
-      </w:r>
-      <w:r>
-        <w:rPr>
-          <w:rFonts w:ascii="Arial" w:hAnsi="Arial" w:eastAsia="Arial" w:cs="Arial"/>
-          <w:sz w:val="24"/>
-          <w:szCs w:val="24"/>
-          <w:b w:val="0"/>
-          <w:bCs w:val="0"/>
-        </w:rPr>
-        <w:t xml:space="preserve">Trata-se de um revólver, de marca "Bersa", modelo 12345679, fabricação argentina, calibre nominal .22 Curto, com número de série "123456789", numeração de montagem 123456789, possui tambor reversível para esquerda, com capacidade para seis cartuchos e sistema de percussão direta. Desprovido de acabamento e encontra-se em regular estado de conservação, apresentando as seguintes medidas: - comprimento total: 1,111 m; altura: 2,222m; o cano mede: 3,333m de comprimento e apresenta internamente três raias dextrógiras em regular estado de conservação.</w:t>
-      </w:r>
-    </w:p>
-    <w:p>
-      <w:pPr>
-        <w:pStyle w:val="justify"/>
-      </w:pPr>
-      <w:r>
-        <w:rPr>
-          <w:rFonts w:ascii="Arial" w:hAnsi="Arial" w:eastAsia="Arial" w:cs="Arial"/>
-          <w:sz w:val="24"/>
-          <w:szCs w:val="24"/>
-          <w:b w:val="0"/>
-          <w:bCs w:val="0"/>
-          <w:u w:val="single"/>
-        </w:rPr>
-        <w:t xml:space="preserve">Submetida esta arma de fogo a prova de disparo foi observado o funcionamento normal dos seus mecanismos, estando a mesma eficiente para a realização de tiros.</w:t>
-      </w:r>
-    </w:p>
-    <w:p>
-      <w:pPr>
-        <w:pStyle w:val="justify"/>
-      </w:pPr>
-      <w:r>
-        <w:rPr>
-          <w:rFonts w:ascii="Arial" w:hAnsi="Arial" w:eastAsia="Arial" w:cs="Arial"/>
-          <w:sz w:val="24"/>
-          <w:szCs w:val="24"/>
-          <w:b w:val="1"/>
-          <w:bCs w:val="1"/>
-        </w:rPr>
-        <w:t xml:space="preserve">Observação: O revólver acima descrito acompanha o presente trabalho devidamente identificado com o lacre nº 2.</w:t>
-      </w:r>
-    </w:p>
-    <w:p/>
     <w:p>
       <w:pPr>
         <w:pStyle w:val="justify"/>

</xml_diff>